<commit_message>
github link is mentioned in the doc file
</commit_message>
<xml_diff>
--- a/Test Cases.docx
+++ b/Test Cases.docx
@@ -49,8 +49,6 @@
         </w:rPr>
         <w:t xml:space="preserve"> for gradient, distance and equation of line between two points</w:t>
       </w:r>
-      <w:bookmarkStart w:id="0" w:name="_GoBack"/>
-      <w:bookmarkEnd w:id="0"/>
       <w:r>
         <w:rPr>
           <w:rFonts w:ascii="Arial" w:hAnsi="Arial" w:cs="Arial"/>
@@ -1489,14 +1487,7 @@
                 <w:rFonts w:cstheme="minorHAnsi"/>
                 <w:lang w:val="en-AU"/>
               </w:rPr>
-              <w:t>√</w:t>
-            </w:r>
-            <w:r>
-              <w:rPr>
-                <w:rFonts w:cstheme="minorHAnsi"/>
-                <w:lang w:val="en-AU"/>
-              </w:rPr>
-              <w:t>8</w:t>
+              <w:t>√8</w:t>
             </w:r>
           </w:p>
         </w:tc>
@@ -2598,6 +2589,47 @@
     </w:p>
     <w:p>
       <w:pPr>
+        <w:rPr>
+          <w:rFonts w:ascii="Arial" w:hAnsi="Arial" w:cs="Arial"/>
+          <w:lang w:val="en-AU"/>
+        </w:rPr>
+      </w:pPr>
+      <w:r>
+        <w:rPr>
+          <w:rFonts w:ascii="Arial" w:hAnsi="Arial" w:cs="Arial"/>
+          <w:lang w:val="en-AU"/>
+        </w:rPr>
+        <w:t>Github link:</w:t>
+      </w:r>
+      <w:r>
+        <w:rPr>
+          <w:rFonts w:ascii="Arial" w:hAnsi="Arial" w:cs="Arial"/>
+          <w:lang w:val="en-AU"/>
+        </w:rPr>
+        <w:t xml:space="preserve"> </w:t>
+      </w:r>
+      <w:hyperlink r:id="rId21" w:history="1">
+        <w:r>
+          <w:rPr>
+            <w:rStyle w:val="Hyperlink"/>
+            <w:rFonts w:ascii="Arial" w:hAnsi="Arial" w:cs="Arial"/>
+            <w:lang w:val="en-AU"/>
+          </w:rPr>
+          <w:t>https://github.com/Dipak253/PRT452/tree/master/PRT452Assignment01</w:t>
+        </w:r>
+      </w:hyperlink>
+      <w:r>
+        <w:rPr>
+          <w:rFonts w:ascii="Arial" w:hAnsi="Arial" w:cs="Arial"/>
+          <w:lang w:val="en-AU"/>
+        </w:rPr>
+        <w:t xml:space="preserve"> </w:t>
+      </w:r>
+      <w:bookmarkStart w:id="0" w:name="_GoBack"/>
+      <w:bookmarkEnd w:id="0"/>
+    </w:p>
+    <w:p>
+      <w:pPr>
         <w:pStyle w:val="Heading1"/>
         <w:rPr>
           <w:rFonts w:ascii="Arial" w:hAnsi="Arial" w:cs="Arial"/>
@@ -3018,7 +3050,6 @@
           <w:szCs w:val="22"/>
           <w:lang w:val="en-AU"/>
         </w:rPr>
-        <w:lastRenderedPageBreak/>
         <w:t>Middle Man</w:t>
       </w:r>
       <w:r>
@@ -3409,8 +3440,8 @@
       </w:r>
     </w:p>
     <w:sectPr>
-      <w:headerReference w:type="default" r:id="rId21"/>
-      <w:footerReference w:type="default" r:id="rId22"/>
+      <w:headerReference w:type="default" r:id="rId22"/>
+      <w:footerReference w:type="default" r:id="rId23"/>
       <w:pgSz w:w="12240" w:h="15840"/>
       <w:pgMar w:top="993" w:right="1440" w:bottom="851" w:left="1440" w:header="708" w:footer="708" w:gutter="0"/>
       <w:cols w:space="708"/>
@@ -5076,6 +5107,17 @@
       </w:tcPr>
     </w:tblStylePr>
   </w:style>
+  <w:style w:type="character" w:styleId="Hyperlink">
+    <w:name w:val="Hyperlink"/>
+    <w:basedOn w:val="DefaultParagraphFont"/>
+    <w:uiPriority w:val="99"/>
+    <w:unhideWhenUsed/>
+    <w:rsid w:val="00646ADE"/>
+    <w:rPr>
+      <w:color w:val="0563C1" w:themeColor="hyperlink"/>
+      <w:u w:val="single"/>
+    </w:rPr>
+  </w:style>
 </w:styles>
 </file>
 

</xml_diff>